<commit_message>
loop boolean ( intersect, difference ) ; unit test
</commit_message>
<xml_diff>
--- a/data/whitepaper/polygon-boolean/polygon-boolean.docx
+++ b/data/whitepaper/polygon-boolean/polygon-boolean.docx
@@ -428,7 +428,15 @@
       </w:pPr>
       <w:r>
         <w:rPr/>
-        <w:t>walk on NOT inside edges until another intersection point reached</w:t>
+        <w:t xml:space="preserve">walk on NOT inside </w:t>
+      </w:r>
+      <w:r>
+        <w:rPr/>
+        <w:t xml:space="preserve">THIS(A) </w:t>
+      </w:r>
+      <w:r>
+        <w:rPr/>
+        <w:t>edges until another intersection point reached</w:t>
       </w:r>
     </w:p>
     <w:p>
@@ -513,9 +521,10 @@
       </w:r>
     </w:p>
     <w:sectPr>
+      <w:headerReference w:type="default" r:id="rId6"/>
       <w:type w:val="nextPage"/>
       <w:pgSz w:w="11906" w:h="16838"/>
-      <w:pgMar w:left="1134" w:right="1134" w:gutter="0" w:header="0" w:top="1134" w:footer="0" w:bottom="1134"/>
+      <w:pgMar w:left="1134" w:right="1134" w:gutter="0" w:header="1134" w:top="1693" w:footer="0" w:bottom="1134"/>
       <w:pgNumType w:fmt="decimal"/>
       <w:formProt w:val="false"/>
       <w:textDirection w:val="lrTb"/>
@@ -523,6 +532,21 @@
     </w:sectPr>
   </w:body>
 </w:document>
+</file>
+
+<file path=word/header1.xml><?xml version="1.0" encoding="utf-8"?>
+<w:hdr xmlns:o="urn:schemas-microsoft-com:office:office" xmlns:r="http://schemas.openxmlformats.org/officeDocument/2006/relationships" xmlns:v="urn:schemas-microsoft-com:vml" xmlns:w="http://schemas.openxmlformats.org/wordprocessingml/2006/main" xmlns:w10="urn:schemas-microsoft-com:office:word" xmlns:wp="http://schemas.openxmlformats.org/drawingml/2006/wordprocessingDrawing" xmlns:wps="http://schemas.microsoft.com/office/word/2010/wordprocessingShape" xmlns:wpg="http://schemas.microsoft.com/office/word/2010/wordprocessingGroup" xmlns:mc="http://schemas.openxmlformats.org/markup-compatibility/2006" xmlns:wp14="http://schemas.microsoft.com/office/word/2010/wordprocessingDrawing" xmlns:w14="http://schemas.microsoft.com/office/word/2010/wordml" xmlns:w15="http://schemas.microsoft.com/office/word/2012/wordml" mc:Ignorable="w14 wp14 w15">
+  <w:p>
+    <w:pPr>
+      <w:pStyle w:val="Header"/>
+      <w:rPr/>
+    </w:pPr>
+    <w:r>
+      <w:rPr/>
+      <w:t>netcore-sci ( Polygon Intersection )</w:t>
+    </w:r>
+  </w:p>
+</w:hdr>
 </file>
 
 <file path=word/numbering.xml><?xml version="1.0" encoding="utf-8"?>
@@ -1336,5 +1360,27 @@
       <w:lang w:val="zxx" w:eastAsia="zxx" w:bidi="zxx"/>
     </w:rPr>
   </w:style>
+  <w:style w:type="paragraph" w:styleId="HeaderandFooter">
+    <w:name w:val="Header and Footer"/>
+    <w:basedOn w:val="Normal"/>
+    <w:qFormat/>
+    <w:pPr>
+      <w:suppressLineNumbers/>
+      <w:tabs>
+        <w:tab w:val="clear" w:pos="709"/>
+        <w:tab w:val="center" w:pos="4819" w:leader="none"/>
+        <w:tab w:val="right" w:pos="9638" w:leader="none"/>
+      </w:tabs>
+    </w:pPr>
+    <w:rPr/>
+  </w:style>
+  <w:style w:type="paragraph" w:styleId="Header">
+    <w:name w:val="Header"/>
+    <w:basedOn w:val="HeaderandFooter"/>
+    <w:pPr>
+      <w:suppressLineNumbers/>
+    </w:pPr>
+    <w:rPr/>
+  </w:style>
 </w:styles>
 </file>
</xml_diff>